<commit_message>
ass 2 question 2
</commit_message>
<xml_diff>
--- a/Assignment 2/עבודת תכנות 2.docx
+++ b/Assignment 2/עבודת תכנות 2.docx
@@ -514,7 +514,7 @@
           <w:rtl/>
           <w:lang w:val="en-US"/>
         </w:rPr>
-        <w:t xml:space="preserve"> כדי להעריך את ערך הפונקציה על המצב ההתחלתי. (אין צורך לשמור ערכים על מצבים אחרים). כלומר, למעשה תריצו סימולציות מהמצב ההתחלתי ותמצאו את סכום הפרסים בכ״א מהן. יש להריץ לפחות 1000 צעדי סימולציה. </w:t>
+        <w:t xml:space="preserve"> כדי להעריך את ערך הפונקציה על המצב ההתחלתי. (אין צורך לשמור ערכים על מצבים אחרים). כלומר, למעשה תריצו סימולציות מהמצב ההתחלתי ותמצאו את סכום הפרסים בכ״א מהן. יש להריץ לפחות 1000 צעדי סימולציה.</w:t>
       </w:r>
     </w:p>
     <w:p>
@@ -553,7 +553,6 @@
       <w:pPr>
         <w:bidi/>
         <w:rPr>
-          <w:rFonts w:hint="cs"/>
           <w:u w:val="single"/>
           <w:rtl/>
           <w:lang w:val="en-US"/>
@@ -853,7 +852,7 @@
         <w:rFonts w:asciiTheme="minorHAnsi" w:eastAsiaTheme="minorHAnsi" w:hAnsiTheme="minorHAnsi" w:cstheme="minorBidi"/>
         <w:sz w:val="24"/>
         <w:szCs w:val="24"/>
-        <w:lang w:eastAsia="en-US" w:bidi="he-IL"/>
+        <w:lang w:val="en-IL" w:eastAsia="en-US" w:bidi="he-IL"/>
       </w:rPr>
     </w:rPrDefault>
     <w:pPrDefault/>

</xml_diff>